<commit_message>
on mst, still working on it
</commit_message>
<xml_diff>
--- a/blog materials/MST.docx
+++ b/blog materials/MST.docx
@@ -56,8 +56,6 @@
       <w:r>
         <w:t xml:space="preserve">Cost of spanning tree = sum of weights of all edges. </w:t>
       </w:r>
-      <w:bookmarkStart w:id="0" w:name="_GoBack"/>
-      <w:bookmarkEnd w:id="0"/>
     </w:p>
     <w:p>
       <w:pPr>
@@ -278,7 +276,7 @@
         <w:pStyle w:val="a3"/>
         <w:numPr>
           <w:ilvl w:val="0"/>
-          <w:numId w:val="3"/>
+          <w:numId w:val="2"/>
         </w:numPr>
       </w:pPr>
       <w:r>
@@ -290,7 +288,7 @@
         <w:pStyle w:val="a3"/>
         <w:numPr>
           <w:ilvl w:val="0"/>
-          <w:numId w:val="3"/>
+          <w:numId w:val="2"/>
         </w:numPr>
       </w:pPr>
       <w:r>
@@ -302,14 +300,59 @@
         <w:pStyle w:val="a3"/>
         <w:numPr>
           <w:ilvl w:val="0"/>
-          <w:numId w:val="3"/>
+          <w:numId w:val="2"/>
         </w:numPr>
       </w:pPr>
       <w:r>
         <w:t>Only add edges that do not form a cycle.</w:t>
       </w:r>
     </w:p>
-    <w:p/>
+    <w:p>
+      <w:pPr>
+        <w:pStyle w:val="a3"/>
+        <w:numPr>
+          <w:ilvl w:val="0"/>
+          <w:numId w:val="2"/>
+        </w:numPr>
+      </w:pPr>
+    </w:p>
+    <w:p>
+      <w:r>
+        <w:t xml:space="preserve">From </w:t>
+      </w:r>
+      <w:hyperlink r:id="rId5" w:history="1">
+        <w:r>
+          <w:rPr>
+            <w:rStyle w:val="a4"/>
+          </w:rPr>
+          <w:t>https://www.tutorialspoint.com/data_structures_algorithms/kruskals_spanning_tree_algorithm.htm</w:t>
+        </w:r>
+      </w:hyperlink>
+      <w:r>
+        <w:t>:</w:t>
+      </w:r>
+    </w:p>
+    <w:p>
+      <w:pPr>
+        <w:pStyle w:val="a3"/>
+        <w:numPr>
+          <w:ilvl w:val="0"/>
+          <w:numId w:val="2"/>
+        </w:numPr>
+      </w:pPr>
+      <w:r>
+        <w:t>It treats each node as individual tree. It conencts to another iff it has least cost among other options and does not violate MST properties</w:t>
+      </w:r>
+    </w:p>
+    <w:p>
+      <w:pPr>
+        <w:pStyle w:val="a3"/>
+        <w:numPr>
+          <w:ilvl w:val="0"/>
+          <w:numId w:val="2"/>
+        </w:numPr>
+      </w:pPr>
+    </w:p>
     <w:p>
       <w:pPr>
         <w:rPr>
@@ -409,6 +452,7 @@
         </w:numPr>
       </w:pPr>
       <w:r>
+        <w:lastRenderedPageBreak/>
         <w:t>Select cheapest vertex that is connected to growing spanning tree and not in growing spanning tree set, then add it to the set. Can be done using Priority Queues, insert vertices that are connected to growing spanning tree (not already in), into priority queue.</w:t>
       </w:r>
     </w:p>
@@ -432,7 +476,91 @@
     </w:p>
     <w:p>
       <w:r>
-        <w:lastRenderedPageBreak/>
+        <w:t xml:space="preserve">From </w:t>
+      </w:r>
+      <w:hyperlink r:id="rId6" w:history="1">
+        <w:r>
+          <w:rPr>
+            <w:rStyle w:val="a4"/>
+          </w:rPr>
+          <w:t>https://www.tutorialspoint.com/data_structures_algorithms/prims_spanning_tree_algorithm.htm</w:t>
+        </w:r>
+      </w:hyperlink>
+    </w:p>
+    <w:p>
+      <w:pPr>
+        <w:pStyle w:val="a3"/>
+        <w:numPr>
+          <w:ilvl w:val="0"/>
+          <w:numId w:val="2"/>
+        </w:numPr>
+      </w:pPr>
+      <w:r>
+        <w:t>“in contrast with Kruskal’s it treats nodes as single tree” but didn’t they say kruskal treats graph as graph and every node as an individual tree? What is the difference between single tree and individual tree?</w:t>
+      </w:r>
+    </w:p>
+    <w:p>
+      <w:pPr>
+        <w:pStyle w:val="a3"/>
+        <w:numPr>
+          <w:ilvl w:val="0"/>
+          <w:numId w:val="2"/>
+        </w:numPr>
+      </w:pPr>
+      <w:r>
+        <w:t>Keep on adding new nodes to spanning tree from given graph</w:t>
+      </w:r>
+    </w:p>
+    <w:p>
+      <w:pPr>
+        <w:pStyle w:val="a3"/>
+        <w:numPr>
+          <w:ilvl w:val="0"/>
+          <w:numId w:val="2"/>
+        </w:numPr>
+      </w:pPr>
+      <w:r>
+        <w:t>Prim’s algorithm:</w:t>
+      </w:r>
+    </w:p>
+    <w:p>
+      <w:pPr>
+        <w:pStyle w:val="a3"/>
+        <w:numPr>
+          <w:ilvl w:val="0"/>
+          <w:numId w:val="5"/>
+        </w:numPr>
+      </w:pPr>
+      <w:r>
+        <w:t>Remove loops, parallel edges(keep lower cost one)</w:t>
+      </w:r>
+    </w:p>
+    <w:p>
+      <w:pPr>
+        <w:pStyle w:val="a3"/>
+        <w:numPr>
+          <w:ilvl w:val="0"/>
+          <w:numId w:val="5"/>
+        </w:numPr>
+      </w:pPr>
+      <w:r>
+        <w:t>Choose any arbitrary node as root.</w:t>
+      </w:r>
+    </w:p>
+    <w:p>
+      <w:pPr>
+        <w:pStyle w:val="a3"/>
+        <w:numPr>
+          <w:ilvl w:val="0"/>
+          <w:numId w:val="5"/>
+        </w:numPr>
+      </w:pPr>
+      <w:r>
+        <w:t>Check outgoing edges and select one with less cost</w:t>
+      </w:r>
+    </w:p>
+    <w:p>
+      <w:r>
         <w:t>Questions:</w:t>
       </w:r>
     </w:p>
@@ -449,6 +577,20 @@
       </w:r>
     </w:p>
     <w:p>
+      <w:pPr>
+        <w:pStyle w:val="a3"/>
+        <w:numPr>
+          <w:ilvl w:val="0"/>
+          <w:numId w:val="2"/>
+        </w:numPr>
+      </w:pPr>
+      <w:r>
+        <w:t>If Kruskal, Prim does the same thing what is the reason for having to different algorithm??</w:t>
+      </w:r>
+      <w:bookmarkStart w:id="0" w:name="_GoBack"/>
+      <w:bookmarkEnd w:id="0"/>
+    </w:p>
+    <w:p>
       <w:r>
         <w:t>Applications:</w:t>
       </w:r>
@@ -526,7 +668,7 @@
           <w:numId w:val="2"/>
         </w:numPr>
       </w:pPr>
-      <w:hyperlink r:id="rId5" w:history="1">
+      <w:hyperlink r:id="rId7" w:history="1">
         <w:r>
           <w:rPr>
             <w:rStyle w:val="a4"/>
@@ -549,6 +691,95 @@
 <file path=word/numbering.xml><?xml version="1.0" encoding="utf-8"?>
 <w:numbering xmlns:wpc="http://schemas.microsoft.com/office/word/2010/wordprocessingCanvas" xmlns:cx="http://schemas.microsoft.com/office/drawing/2014/chartex" xmlns:cx1="http://schemas.microsoft.com/office/drawing/2015/9/8/chartex" xmlns:cx2="http://schemas.microsoft.com/office/drawing/2015/10/21/chartex" xmlns:cx3="http://schemas.microsoft.com/office/drawing/2016/5/9/chartex" xmlns:cx4="http://schemas.microsoft.com/office/drawing/2016/5/10/chartex" xmlns:cx5="http://schemas.microsoft.com/office/drawing/2016/5/11/chartex" xmlns:cx6="http://schemas.microsoft.com/office/drawing/2016/5/12/chartex" xmlns:cx7="http://schemas.microsoft.com/office/drawing/2016/5/13/chartex" xmlns:cx8="http://schemas.microsoft.com/office/drawing/2016/5/14/chartex" xmlns:mc="http://schemas.openxmlformats.org/markup-compatibility/2006" xmlns:aink="http://schemas.microsoft.com/office/drawing/2016/ink" xmlns:am3d="http://schemas.microsoft.com/office/drawing/2017/model3d" xmlns:o="urn:schemas-microsoft-com:office:office" xmlns:r="http://schemas.openxmlformats.org/officeDocument/2006/relationships" xmlns:m="http://schemas.openxmlformats.org/officeDocument/2006/math" xmlns:v="urn:schemas-microsoft-com:vml" xmlns:wp14="http://schemas.microsoft.com/office/word/2010/wordprocessingDrawing" xmlns:wp="http://schemas.openxmlformats.org/drawingml/2006/wordprocessingDrawing" xmlns:w10="urn:schemas-microsoft-com:office:word" xmlns:w="http://schemas.openxmlformats.org/wordprocessingml/2006/main" xmlns:w14="http://schemas.microsoft.com/office/word/2010/wordml" xmlns:w15="http://schemas.microsoft.com/office/word/2012/wordml" xmlns:w16cid="http://schemas.microsoft.com/office/word/2016/wordml/cid" xmlns:w16se="http://schemas.microsoft.com/office/word/2015/wordml/symex" xmlns:wpg="http://schemas.microsoft.com/office/word/2010/wordprocessingGroup" xmlns:wpi="http://schemas.microsoft.com/office/word/2010/wordprocessingInk" xmlns:wne="http://schemas.microsoft.com/office/word/2006/wordml" xmlns:wps="http://schemas.microsoft.com/office/word/2010/wordprocessingShape" mc:Ignorable="w14 w15 w16se w16cid wp14">
   <w:abstractNum w:abstractNumId="0" w15:restartNumberingAfterBreak="0">
+    <w:nsid w:val="099372B3"/>
+    <w:multiLevelType w:val="hybridMultilevel"/>
+    <w:tmpl w:val="87D2F904"/>
+    <w:lvl w:ilvl="0" w:tplc="7E1C9654">
+      <w:start w:val="1"/>
+      <w:numFmt w:val="decimal"/>
+      <w:lvlText w:val="%1."/>
+      <w:lvlJc w:val="left"/>
+      <w:pPr>
+        <w:ind w:left="1080" w:hanging="360"/>
+      </w:pPr>
+      <w:rPr>
+        <w:rFonts w:hint="default"/>
+      </w:rPr>
+    </w:lvl>
+    <w:lvl w:ilvl="1" w:tplc="04090019" w:tentative="1">
+      <w:start w:val="1"/>
+      <w:numFmt w:val="lowerLetter"/>
+      <w:lvlText w:val="%2."/>
+      <w:lvlJc w:val="left"/>
+      <w:pPr>
+        <w:ind w:left="1800" w:hanging="360"/>
+      </w:pPr>
+    </w:lvl>
+    <w:lvl w:ilvl="2" w:tplc="0409001B" w:tentative="1">
+      <w:start w:val="1"/>
+      <w:numFmt w:val="lowerRoman"/>
+      <w:lvlText w:val="%3."/>
+      <w:lvlJc w:val="right"/>
+      <w:pPr>
+        <w:ind w:left="2520" w:hanging="180"/>
+      </w:pPr>
+    </w:lvl>
+    <w:lvl w:ilvl="3" w:tplc="0409000F" w:tentative="1">
+      <w:start w:val="1"/>
+      <w:numFmt w:val="decimal"/>
+      <w:lvlText w:val="%4."/>
+      <w:lvlJc w:val="left"/>
+      <w:pPr>
+        <w:ind w:left="3240" w:hanging="360"/>
+      </w:pPr>
+    </w:lvl>
+    <w:lvl w:ilvl="4" w:tplc="04090019" w:tentative="1">
+      <w:start w:val="1"/>
+      <w:numFmt w:val="lowerLetter"/>
+      <w:lvlText w:val="%5."/>
+      <w:lvlJc w:val="left"/>
+      <w:pPr>
+        <w:ind w:left="3960" w:hanging="360"/>
+      </w:pPr>
+    </w:lvl>
+    <w:lvl w:ilvl="5" w:tplc="0409001B" w:tentative="1">
+      <w:start w:val="1"/>
+      <w:numFmt w:val="lowerRoman"/>
+      <w:lvlText w:val="%6."/>
+      <w:lvlJc w:val="right"/>
+      <w:pPr>
+        <w:ind w:left="4680" w:hanging="180"/>
+      </w:pPr>
+    </w:lvl>
+    <w:lvl w:ilvl="6" w:tplc="0409000F" w:tentative="1">
+      <w:start w:val="1"/>
+      <w:numFmt w:val="decimal"/>
+      <w:lvlText w:val="%7."/>
+      <w:lvlJc w:val="left"/>
+      <w:pPr>
+        <w:ind w:left="5400" w:hanging="360"/>
+      </w:pPr>
+    </w:lvl>
+    <w:lvl w:ilvl="7" w:tplc="04090019" w:tentative="1">
+      <w:start w:val="1"/>
+      <w:numFmt w:val="lowerLetter"/>
+      <w:lvlText w:val="%8."/>
+      <w:lvlJc w:val="left"/>
+      <w:pPr>
+        <w:ind w:left="6120" w:hanging="360"/>
+      </w:pPr>
+    </w:lvl>
+    <w:lvl w:ilvl="8" w:tplc="0409001B" w:tentative="1">
+      <w:start w:val="1"/>
+      <w:numFmt w:val="lowerRoman"/>
+      <w:lvlText w:val="%9."/>
+      <w:lvlJc w:val="right"/>
+      <w:pPr>
+        <w:ind w:left="6840" w:hanging="180"/>
+      </w:pPr>
+    </w:lvl>
+  </w:abstractNum>
+  <w:abstractNum w:abstractNumId="1" w15:restartNumberingAfterBreak="0">
     <w:nsid w:val="1F3F69EA"/>
     <w:multiLevelType w:val="hybridMultilevel"/>
     <w:tmpl w:val="EC9A89E6"/>
@@ -661,7 +892,7 @@
       </w:rPr>
     </w:lvl>
   </w:abstractNum>
-  <w:abstractNum w:abstractNumId="1" w15:restartNumberingAfterBreak="0">
+  <w:abstractNum w:abstractNumId="2" w15:restartNumberingAfterBreak="0">
     <w:nsid w:val="578428B9"/>
     <w:multiLevelType w:val="hybridMultilevel"/>
     <w:tmpl w:val="F6967AAA"/>
@@ -750,7 +981,7 @@
       </w:pPr>
     </w:lvl>
   </w:abstractNum>
-  <w:abstractNum w:abstractNumId="2" w15:restartNumberingAfterBreak="0">
+  <w:abstractNum w:abstractNumId="3" w15:restartNumberingAfterBreak="0">
     <w:nsid w:val="6777100A"/>
     <w:multiLevelType w:val="hybridMultilevel"/>
     <w:tmpl w:val="79869EC0"/>
@@ -862,7 +1093,7 @@
       </w:rPr>
     </w:lvl>
   </w:abstractNum>
-  <w:abstractNum w:abstractNumId="3" w15:restartNumberingAfterBreak="0">
+  <w:abstractNum w:abstractNumId="4" w15:restartNumberingAfterBreak="0">
     <w:nsid w:val="7FB058C6"/>
     <w:multiLevelType w:val="hybridMultilevel"/>
     <w:tmpl w:val="F88A7374"/>
@@ -952,16 +1183,19 @@
     </w:lvl>
   </w:abstractNum>
   <w:num w:numId="1">
+    <w:abstractNumId w:val="3"/>
+  </w:num>
+  <w:num w:numId="2">
+    <w:abstractNumId w:val="1"/>
+  </w:num>
+  <w:num w:numId="3">
     <w:abstractNumId w:val="2"/>
   </w:num>
-  <w:num w:numId="2">
+  <w:num w:numId="4">
+    <w:abstractNumId w:val="4"/>
+  </w:num>
+  <w:num w:numId="5">
     <w:abstractNumId w:val="0"/>
-  </w:num>
-  <w:num w:numId="3">
-    <w:abstractNumId w:val="1"/>
-  </w:num>
-  <w:num w:numId="4">
-    <w:abstractNumId w:val="3"/>
   </w:num>
 </w:numbering>
 </file>

</xml_diff>